<commit_message>
fsk_distance_measure: update code doc
</commit_message>
<xml_diff>
--- a/embedded/fsk_distance_measure/DOC/程序说明.docx
+++ b/embedded/fsk_distance_measure/DOC/程序说明.docx
@@ -283,6 +283,20 @@
                 <w:sz w:val="26"/>
               </w:rPr>
             </w:pPr>
+            <w:r>
+              <w:rPr>
+                <w:rFonts w:hint="eastAsia"/>
+                <w:sz w:val="26"/>
+              </w:rPr>
+              <w:t>1ms</w:t>
+            </w:r>
+            <w:r>
+              <w:rPr>
+                <w:rFonts w:hint="eastAsia"/>
+                <w:sz w:val="26"/>
+              </w:rPr>
+              <w:t xml:space="preserve"> tick</w:t>
+            </w:r>
           </w:p>
         </w:tc>
       </w:tr>

</xml_diff>

<commit_message>
fsk_distance_measure: fix systick and change to 9600 bitrate
</commit_message>
<xml_diff>
--- a/embedded/fsk_distance_measure/DOC/程序说明.docx
+++ b/embedded/fsk_distance_measure/DOC/程序说明.docx
@@ -30,9 +30,9 @@
         <w:tblLook w:val="04A0"/>
       </w:tblPr>
       <w:tblGrid>
-        <w:gridCol w:w="2840"/>
-        <w:gridCol w:w="2841"/>
-        <w:gridCol w:w="2841"/>
+        <w:gridCol w:w="2455"/>
+        <w:gridCol w:w="3574"/>
+        <w:gridCol w:w="2493"/>
       </w:tblGrid>
       <w:tr>
         <w:tc>
@@ -198,7 +198,7 @@
               <w:rPr>
                 <w:sz w:val="26"/>
               </w:rPr>
-              <w:t>TIM1_CC_IRQHandler</w:t>
+              <w:t>DMA1_Channel8_IRQHandler</w:t>
             </w:r>
           </w:p>
         </w:tc>
@@ -218,14 +218,21 @@
                 <w:rFonts w:hint="eastAsia"/>
                 <w:sz w:val="26"/>
               </w:rPr>
-              <w:t>TIM1 CC4</w:t>
+              <w:t>完成</w:t>
             </w:r>
             <w:r>
               <w:rPr>
                 <w:rFonts w:hint="eastAsia"/>
                 <w:sz w:val="26"/>
               </w:rPr>
-              <w:t>时读取数据</w:t>
+              <w:t>ADC</w:t>
+            </w:r>
+            <w:r>
+              <w:rPr>
+                <w:rFonts w:hint="eastAsia"/>
+                <w:sz w:val="26"/>
+              </w:rPr>
+              <w:t>数据传输</w:t>
             </w:r>
           </w:p>
         </w:tc>
@@ -334,17 +341,267 @@
       <w:pPr>
         <w:spacing w:line="220" w:lineRule="atLeast"/>
         <w:rPr>
+          <w:rFonts w:hint="eastAsia"/>
           <w:sz w:val="38"/>
         </w:rPr>
       </w:pPr>
     </w:p>
     <w:p>
       <w:pPr>
+        <w:pStyle w:val="a4"/>
+        <w:numPr>
+          <w:ilvl w:val="0"/>
+          <w:numId w:val="1"/>
+        </w:numPr>
         <w:spacing w:line="220" w:lineRule="atLeast"/>
-        <w:rPr>
+        <w:ind w:firstLineChars="0"/>
+        <w:rPr>
+          <w:rFonts w:hint="eastAsia"/>
           <w:sz w:val="38"/>
         </w:rPr>
       </w:pPr>
+      <w:r>
+        <w:rPr>
+          <w:rFonts w:hint="eastAsia"/>
+          <w:sz w:val="38"/>
+        </w:rPr>
+        <w:t>使用说明</w:t>
+      </w:r>
+    </w:p>
+    <w:p>
+      <w:pPr>
+        <w:spacing w:line="220" w:lineRule="atLeast"/>
+        <w:rPr>
+          <w:rFonts w:hint="eastAsia"/>
+          <w:sz w:val="26"/>
+        </w:rPr>
+      </w:pPr>
+      <w:r>
+        <w:rPr>
+          <w:rFonts w:hint="eastAsia"/>
+          <w:sz w:val="26"/>
+        </w:rPr>
+        <w:t>板子：</w:t>
+      </w:r>
+      <w:r>
+        <w:rPr>
+          <w:rFonts w:hint="eastAsia"/>
+          <w:sz w:val="26"/>
+        </w:rPr>
+        <w:t>CH</w:t>
+      </w:r>
+      <w:r>
+        <w:rPr>
+          <w:rFonts w:hint="eastAsia"/>
+          <w:sz w:val="26"/>
+        </w:rPr>
+        <w:t>2840ADX</w:t>
+      </w:r>
+    </w:p>
+    <w:p>
+      <w:pPr>
+        <w:spacing w:line="220" w:lineRule="atLeast"/>
+        <w:rPr>
+          <w:rFonts w:hint="eastAsia"/>
+          <w:sz w:val="26"/>
+        </w:rPr>
+      </w:pPr>
+      <w:r>
+        <w:rPr>
+          <w:rFonts w:hint="eastAsia"/>
+          <w:sz w:val="26"/>
+        </w:rPr>
+        <w:t>当前固件：</w:t>
+      </w:r>
+      <w:r>
+        <w:rPr>
+          <w:rFonts w:hint="eastAsia"/>
+          <w:sz w:val="26"/>
+        </w:rPr>
+        <w:t>v1.00</w:t>
+      </w:r>
+      <w:r>
+        <w:rPr>
+          <w:rFonts w:hint="eastAsia"/>
+          <w:sz w:val="26"/>
+        </w:rPr>
+        <w:t>_20220422</w:t>
+      </w:r>
+    </w:p>
+    <w:p>
+      <w:pPr>
+        <w:spacing w:line="220" w:lineRule="atLeast"/>
+        <w:rPr>
+          <w:rFonts w:hint="eastAsia"/>
+          <w:sz w:val="26"/>
+        </w:rPr>
+      </w:pPr>
+      <w:r>
+        <w:rPr>
+          <w:rFonts w:hint="eastAsia"/>
+          <w:sz w:val="26"/>
+        </w:rPr>
+        <w:t>波特率</w:t>
+      </w:r>
+      <w:r>
+        <w:rPr>
+          <w:rFonts w:hint="eastAsia"/>
+          <w:sz w:val="26"/>
+        </w:rPr>
+        <w:t>9600 8n1</w:t>
+      </w:r>
+    </w:p>
+    <w:p>
+      <w:pPr>
+        <w:spacing w:line="220" w:lineRule="atLeast"/>
+        <w:rPr>
+          <w:rFonts w:hint="eastAsia"/>
+          <w:sz w:val="26"/>
+        </w:rPr>
+      </w:pPr>
+      <w:r>
+        <w:rPr>
+          <w:rFonts w:hint="eastAsia"/>
+          <w:sz w:val="26"/>
+        </w:rPr>
+        <w:t>串口输出</w:t>
+      </w:r>
+      <w:r>
+        <w:rPr>
+          <w:rFonts w:hint="eastAsia"/>
+          <w:sz w:val="26"/>
+        </w:rPr>
+        <w:t>16</w:t>
+      </w:r>
+      <w:r>
+        <w:rPr>
+          <w:rFonts w:hint="eastAsia"/>
+          <w:sz w:val="26"/>
+        </w:rPr>
+        <w:t>进制数据，每组数据输出三次</w:t>
+      </w:r>
+    </w:p>
+    <w:p>
+      <w:pPr>
+        <w:spacing w:line="220" w:lineRule="atLeast"/>
+        <w:rPr>
+          <w:rFonts w:hint="eastAsia"/>
+          <w:sz w:val="26"/>
+        </w:rPr>
+      </w:pPr>
+      <w:r>
+        <w:rPr>
+          <w:rFonts w:hint="eastAsia"/>
+          <w:sz w:val="26"/>
+        </w:rPr>
+        <w:t>接近</w:t>
+      </w:r>
+      <w:r>
+        <w:rPr>
+          <w:rFonts w:hint="eastAsia"/>
+          <w:sz w:val="26"/>
+        </w:rPr>
+        <w:t>0.9~1.5M</w:t>
+      </w:r>
+      <w:r>
+        <w:rPr>
+          <w:rFonts w:hint="eastAsia"/>
+          <w:sz w:val="26"/>
+        </w:rPr>
+        <w:t>范围，输出</w:t>
+      </w:r>
+      <w:r>
+        <w:rPr>
+          <w:rFonts w:hint="eastAsia"/>
+          <w:sz w:val="26"/>
+        </w:rPr>
+        <w:t>EE</w:t>
+      </w:r>
+      <w:r>
+        <w:rPr>
+          <w:rFonts w:hint="eastAsia"/>
+          <w:sz w:val="26"/>
+        </w:rPr>
+        <w:t>和</w:t>
+      </w:r>
+      <w:r>
+        <w:rPr>
+          <w:rFonts w:hint="eastAsia"/>
+          <w:sz w:val="26"/>
+        </w:rPr>
+        <w:t>11</w:t>
+      </w:r>
+      <w:r>
+        <w:rPr>
+          <w:rFonts w:hint="eastAsia"/>
+          <w:sz w:val="26"/>
+        </w:rPr>
+        <w:t>，表示接近</w:t>
+      </w:r>
+    </w:p>
+    <w:p>
+      <w:pPr>
+        <w:spacing w:line="220" w:lineRule="atLeast"/>
+        <w:rPr>
+          <w:sz w:val="26"/>
+        </w:rPr>
+      </w:pPr>
+      <w:r>
+        <w:rPr>
+          <w:rFonts w:hint="eastAsia"/>
+          <w:sz w:val="26"/>
+        </w:rPr>
+        <w:t>5</w:t>
+      </w:r>
+      <w:r>
+        <w:rPr>
+          <w:rFonts w:hint="eastAsia"/>
+          <w:sz w:val="26"/>
+        </w:rPr>
+        <w:t>秒未检测到人移动认为是无人，输出</w:t>
+      </w:r>
+      <w:r>
+        <w:rPr>
+          <w:rFonts w:hint="eastAsia"/>
+          <w:sz w:val="26"/>
+        </w:rPr>
+        <w:t>DE</w:t>
+      </w:r>
+      <w:r>
+        <w:rPr>
+          <w:rFonts w:hint="eastAsia"/>
+          <w:sz w:val="26"/>
+        </w:rPr>
+        <w:t>和</w:t>
+      </w:r>
+      <w:r>
+        <w:rPr>
+          <w:rFonts w:hint="eastAsia"/>
+          <w:sz w:val="26"/>
+        </w:rPr>
+        <w:t>21</w:t>
+      </w:r>
+      <w:r>
+        <w:rPr>
+          <w:rFonts w:hint="eastAsia"/>
+          <w:sz w:val="26"/>
+        </w:rPr>
+        <w:t>，</w:t>
+      </w:r>
+      <w:r>
+        <w:rPr>
+          <w:rFonts w:hint="eastAsia"/>
+          <w:sz w:val="26"/>
+        </w:rPr>
+        <w:t xml:space="preserve"> </w:t>
+      </w:r>
+      <w:r>
+        <w:rPr>
+          <w:rFonts w:hint="eastAsia"/>
+          <w:sz w:val="26"/>
+        </w:rPr>
+        <w:t>表示远离</w:t>
+      </w:r>
     </w:p>
     <w:sectPr>
       <w:pgSz w:w="11906" w:h="16838"/>

</xml_diff>